<commit_message>
Adjustments to Webserver docx
Bibs changed and minor text adjustments
</commit_message>
<xml_diff>
--- a/03 - Programmieren/08-Webserver.docx
+++ b/03 - Programmieren/08-Webserver.docx
@@ -174,12 +174,18 @@
         </w:rPr>
         <w:t xml:space="preserve"> </w:t>
       </w:r>
+      <w:r>
+        <w:rPr>
+          <w:rFonts w:cstheme="minorHAnsi"/>
+        </w:rPr>
+        <w:t xml:space="preserve">„ESP </w:t>
+      </w:r>
       <w:proofErr w:type="spellStart"/>
       <w:r>
         <w:rPr>
           <w:rFonts w:cstheme="minorHAnsi"/>
         </w:rPr>
-        <w:t>AysncEspWebserver</w:t>
+        <w:t>Async</w:t>
       </w:r>
       <w:proofErr w:type="spellEnd"/>
       <w:r>
@@ -193,92 +199,142 @@
         <w:rPr>
           <w:rFonts w:cstheme="minorHAnsi"/>
         </w:rPr>
-        <w:t>by</w:t>
+        <w:t>WebServer</w:t>
       </w:r>
       <w:proofErr w:type="spellEnd"/>
       <w:r>
         <w:rPr>
           <w:rFonts w:cstheme="minorHAnsi"/>
         </w:rPr>
-        <w:t xml:space="preserve"> M</w:t>
-      </w:r>
-      <w:r>
-        <w:rPr>
-          <w:rFonts w:cstheme="minorHAnsi"/>
-        </w:rPr>
-        <w:t>e</w:t>
-      </w:r>
-      <w:r>
-        <w:rPr>
-          <w:rFonts w:cstheme="minorHAnsi"/>
-        </w:rPr>
-        <w:t>-</w:t>
+        <w:t>“ von „ESP32Async“ (</w:t>
+      </w:r>
+      <w:r>
+        <w:rPr>
+          <w:rFonts w:cstheme="minorHAnsi"/>
+        </w:rPr>
+        <w:t>Version 3.</w:t>
+      </w:r>
+      <w:r>
+        <w:rPr>
+          <w:rFonts w:cstheme="minorHAnsi"/>
+        </w:rPr>
+        <w:t>7</w:t>
+      </w:r>
+      <w:r>
+        <w:rPr>
+          <w:rFonts w:cstheme="minorHAnsi"/>
+        </w:rPr>
+        <w:t>.0</w:t>
+      </w:r>
+      <w:r>
+        <w:rPr>
+          <w:rFonts w:cstheme="minorHAnsi"/>
+        </w:rPr>
+        <w:t>)</w:t>
+      </w:r>
+      <w:r>
+        <w:rPr>
+          <w:rFonts w:cstheme="minorHAnsi"/>
+        </w:rPr>
+        <w:t xml:space="preserve"> und </w:t>
+      </w:r>
+      <w:r>
+        <w:rPr>
+          <w:rFonts w:cstheme="minorHAnsi"/>
+        </w:rPr>
+        <w:t>„</w:t>
+      </w:r>
+      <w:r>
+        <w:rPr>
+          <w:rFonts w:cstheme="minorHAnsi"/>
+        </w:rPr>
+        <w:t>ESPUI</w:t>
+      </w:r>
+      <w:r>
+        <w:rPr>
+          <w:rFonts w:cstheme="minorHAnsi"/>
+        </w:rPr>
+        <w:t>“</w:t>
+      </w:r>
+      <w:r>
+        <w:rPr>
+          <w:rFonts w:cstheme="minorHAnsi"/>
+        </w:rPr>
+        <w:t xml:space="preserve"> </w:t>
+      </w:r>
+      <w:r>
+        <w:rPr>
+          <w:rFonts w:cstheme="minorHAnsi"/>
+        </w:rPr>
+        <w:t>von</w:t>
+      </w:r>
+      <w:r>
+        <w:rPr>
+          <w:rFonts w:cstheme="minorHAnsi"/>
+        </w:rPr>
+        <w:t xml:space="preserve"> </w:t>
+      </w:r>
+      <w:r>
+        <w:rPr>
+          <w:rFonts w:cstheme="minorHAnsi"/>
+        </w:rPr>
+        <w:t>„</w:t>
+      </w:r>
+      <w:r>
+        <w:rPr>
+          <w:rFonts w:cstheme="minorHAnsi"/>
+        </w:rPr>
+        <w:t xml:space="preserve">Lukas </w:t>
       </w:r>
       <w:proofErr w:type="spellStart"/>
       <w:r>
         <w:rPr>
           <w:rFonts w:cstheme="minorHAnsi"/>
         </w:rPr>
-        <w:t>N</w:t>
-      </w:r>
-      <w:r>
-        <w:rPr>
-          <w:rFonts w:cstheme="minorHAnsi"/>
-        </w:rPr>
-        <w:t>o</w:t>
+        <w:t>Bachschwell</w:t>
       </w:r>
       <w:proofErr w:type="spellEnd"/>
       <w:r>
         <w:rPr>
           <w:rFonts w:cstheme="minorHAnsi"/>
         </w:rPr>
-        <w:t>-</w:t>
-      </w:r>
-      <w:r>
-        <w:rPr>
-          <w:rFonts w:cstheme="minorHAnsi"/>
-        </w:rPr>
-        <w:t>D</w:t>
-      </w:r>
-      <w:r>
-        <w:rPr>
-          <w:rFonts w:cstheme="minorHAnsi"/>
-        </w:rPr>
-        <w:t xml:space="preserve">ev Version 3.6.0 und ESPUI </w:t>
-      </w:r>
-      <w:proofErr w:type="spellStart"/>
-      <w:r>
-        <w:rPr>
-          <w:rFonts w:cstheme="minorHAnsi"/>
-        </w:rPr>
-        <w:t>by</w:t>
-      </w:r>
-      <w:proofErr w:type="spellEnd"/>
-      <w:r>
-        <w:rPr>
-          <w:rFonts w:cstheme="minorHAnsi"/>
-        </w:rPr>
-        <w:t xml:space="preserve"> Lukas </w:t>
-      </w:r>
-      <w:proofErr w:type="spellStart"/>
-      <w:r>
-        <w:rPr>
-          <w:rFonts w:cstheme="minorHAnsi"/>
-        </w:rPr>
-        <w:t>Bachschwell</w:t>
-      </w:r>
-      <w:proofErr w:type="spellEnd"/>
-      <w:r>
-        <w:rPr>
-          <w:rFonts w:cstheme="minorHAnsi"/>
-        </w:rPr>
-        <w:t xml:space="preserve"> Version 2.2.4</w:t>
-      </w:r>
-      <w:r>
-        <w:rPr>
-          <w:rFonts w:cstheme="minorHAnsi"/>
-        </w:rPr>
-        <w:t xml:space="preserve">. </w:t>
+        <w:t>“</w:t>
+      </w:r>
+      <w:r>
+        <w:rPr>
+          <w:rFonts w:cstheme="minorHAnsi"/>
+        </w:rPr>
+        <w:t xml:space="preserve"> </w:t>
+      </w:r>
+      <w:r>
+        <w:rPr>
+          <w:rFonts w:cstheme="minorHAnsi"/>
+        </w:rPr>
+        <w:t>(</w:t>
+      </w:r>
+      <w:r>
+        <w:rPr>
+          <w:rFonts w:cstheme="minorHAnsi"/>
+        </w:rPr>
+        <w:t>Version 2.2.4</w:t>
+      </w:r>
+      <w:r>
+        <w:rPr>
+          <w:rFonts w:cstheme="minorHAnsi"/>
+        </w:rPr>
+        <w:t>.</w:t>
+      </w:r>
+      <w:r>
+        <w:rPr>
+          <w:rFonts w:cstheme="minorHAnsi"/>
+        </w:rPr>
+        <w:t>)</w:t>
+      </w:r>
+      <w:r>
+        <w:rPr>
+          <w:rFonts w:cstheme="minorHAnsi"/>
+        </w:rPr>
+        <w:t xml:space="preserve"> </w:t>
       </w:r>
       <w:r>
         <w:rPr>
@@ -333,6 +389,7 @@
       <w:r>
         <w:rPr>
           <w:rFonts w:cstheme="minorHAnsi"/>
+          <w:noProof/>
         </w:rPr>
         <w:drawing>
           <wp:inline distT="0" distB="0" distL="0" distR="0" wp14:anchorId="007DF27E" wp14:editId="1A3095ED">
@@ -700,6 +757,7 @@
       <w:r>
         <w:rPr>
           <w:rFonts w:cstheme="minorHAnsi"/>
+          <w:noProof/>
         </w:rPr>
         <w:lastRenderedPageBreak/>
         <w:drawing>
@@ -1431,6 +1489,7 @@
     </w:pPr>
     <w:r>
       <w:rPr>
+        <w:noProof/>
         <w:lang w:eastAsia="de-DE"/>
       </w:rPr>
       <w:drawing>
@@ -1512,6 +1571,7 @@
     </w:pPr>
     <w:r>
       <w:rPr>
+        <w:noProof/>
         <w:lang w:eastAsia="de-DE"/>
       </w:rPr>
       <w:drawing>

</xml_diff>